<commit_message>
Made it "prettier", some cleanup, and documentation writing
</commit_message>
<xml_diff>
--- a/Dokumentáció.docx
+++ b/Dokumentáció.docx
@@ -1075,6 +1075,1401 @@
           <w:lang w:val="hu-HU"/>
         </w:rPr>
         <w:t xml:space="preserve"> már nem létezik maga az oldal</w:t>
+      </w:r>
+    </w:p>
+    <w:p>
+      <w:pPr>
+        <w:spacing w:line="360" w:lineRule="auto"/>
+        <w:rPr>
+          <w:rFonts w:ascii="Times New Roman" w:hAnsi="Times New Roman" w:cs="Times New Roman"/>
+          <w:sz w:val="24"/>
+          <w:szCs w:val="24"/>
+          <w:lang w:val="hu-HU"/>
+        </w:rPr>
+      </w:pPr>
+      <w:proofErr w:type="spellStart"/>
+      <w:r>
+        <w:rPr>
+          <w:rFonts w:ascii="Times New Roman" w:hAnsi="Times New Roman" w:cs="Times New Roman"/>
+          <w:sz w:val="24"/>
+          <w:szCs w:val="24"/>
+          <w:lang w:val="hu-HU"/>
+        </w:rPr>
+        <w:lastRenderedPageBreak/>
+        <w:t>Use</w:t>
+      </w:r>
+      <w:proofErr w:type="spellEnd"/>
+      <w:r>
+        <w:rPr>
+          <w:rFonts w:ascii="Times New Roman" w:hAnsi="Times New Roman" w:cs="Times New Roman"/>
+          <w:sz w:val="24"/>
+          <w:szCs w:val="24"/>
+          <w:lang w:val="hu-HU"/>
+        </w:rPr>
+        <w:t xml:space="preserve"> </w:t>
+      </w:r>
+      <w:proofErr w:type="spellStart"/>
+      <w:r>
+        <w:rPr>
+          <w:rFonts w:ascii="Times New Roman" w:hAnsi="Times New Roman" w:cs="Times New Roman"/>
+          <w:sz w:val="24"/>
+          <w:szCs w:val="24"/>
+          <w:lang w:val="hu-HU"/>
+        </w:rPr>
+        <w:t>Case</w:t>
+      </w:r>
+      <w:proofErr w:type="spellEnd"/>
+      <w:r>
+        <w:rPr>
+          <w:rFonts w:ascii="Times New Roman" w:hAnsi="Times New Roman" w:cs="Times New Roman"/>
+          <w:sz w:val="24"/>
+          <w:szCs w:val="24"/>
+          <w:lang w:val="hu-HU"/>
+        </w:rPr>
+        <w:t>:</w:t>
+      </w:r>
+    </w:p>
+    <w:p>
+      <w:pPr>
+        <w:spacing w:line="360" w:lineRule="auto"/>
+        <w:rPr>
+          <w:rFonts w:ascii="Times New Roman" w:hAnsi="Times New Roman" w:cs="Times New Roman"/>
+          <w:sz w:val="24"/>
+          <w:szCs w:val="24"/>
+          <w:lang w:val="hu-HU"/>
+        </w:rPr>
+      </w:pPr>
+      <w:r>
+        <w:rPr>
+          <w:rFonts w:ascii="Times New Roman" w:hAnsi="Times New Roman" w:cs="Times New Roman"/>
+          <w:noProof/>
+          <w:sz w:val="24"/>
+          <w:szCs w:val="24"/>
+          <w:lang w:val="hu-HU"/>
+        </w:rPr>
+        <w:drawing>
+          <wp:inline distT="0" distB="0" distL="0" distR="0" wp14:anchorId="3DAC898E" wp14:editId="4533B662">
+            <wp:extent cx="5731510" cy="4095115"/>
+            <wp:effectExtent l="0" t="0" r="2540" b="635"/>
+            <wp:docPr id="1" name="Picture 1"/>
+            <wp:cNvGraphicFramePr>
+              <a:graphicFrameLocks xmlns:a="http://schemas.openxmlformats.org/drawingml/2006/main" noChangeAspect="1"/>
+            </wp:cNvGraphicFramePr>
+            <a:graphic xmlns:a="http://schemas.openxmlformats.org/drawingml/2006/main">
+              <a:graphicData uri="http://schemas.openxmlformats.org/drawingml/2006/picture">
+                <pic:pic xmlns:pic="http://schemas.openxmlformats.org/drawingml/2006/picture">
+                  <pic:nvPicPr>
+                    <pic:cNvPr id="1" name="Picture 1"/>
+                    <pic:cNvPicPr/>
+                  </pic:nvPicPr>
+                  <pic:blipFill>
+                    <a:blip r:embed="rId7">
+                      <a:extLst>
+                        <a:ext uri="{28A0092B-C50C-407E-A947-70E740481C1C}">
+                          <a14:useLocalDpi xmlns:a14="http://schemas.microsoft.com/office/drawing/2010/main" val="0"/>
+                        </a:ext>
+                      </a:extLst>
+                    </a:blip>
+                    <a:stretch>
+                      <a:fillRect/>
+                    </a:stretch>
+                  </pic:blipFill>
+                  <pic:spPr>
+                    <a:xfrm>
+                      <a:off x="0" y="0"/>
+                      <a:ext cx="5731510" cy="4095115"/>
+                    </a:xfrm>
+                    <a:prstGeom prst="rect">
+                      <a:avLst/>
+                    </a:prstGeom>
+                  </pic:spPr>
+                </pic:pic>
+              </a:graphicData>
+            </a:graphic>
+          </wp:inline>
+        </w:drawing>
+      </w:r>
+    </w:p>
+    <w:p>
+      <w:pPr>
+        <w:spacing w:line="360" w:lineRule="auto"/>
+        <w:rPr>
+          <w:rFonts w:ascii="Times New Roman" w:hAnsi="Times New Roman" w:cs="Times New Roman"/>
+          <w:sz w:val="24"/>
+          <w:szCs w:val="24"/>
+          <w:lang w:val="hu-HU"/>
+        </w:rPr>
+      </w:pPr>
+      <w:proofErr w:type="spellStart"/>
+      <w:r>
+        <w:rPr>
+          <w:rFonts w:ascii="Times New Roman" w:hAnsi="Times New Roman" w:cs="Times New Roman"/>
+          <w:sz w:val="24"/>
+          <w:szCs w:val="24"/>
+          <w:lang w:val="hu-HU"/>
+        </w:rPr>
+        <w:t>Search</w:t>
+      </w:r>
+      <w:proofErr w:type="spellEnd"/>
+      <w:r>
+        <w:rPr>
+          <w:rFonts w:ascii="Times New Roman" w:hAnsi="Times New Roman" w:cs="Times New Roman"/>
+          <w:sz w:val="24"/>
+          <w:szCs w:val="24"/>
+          <w:lang w:val="hu-HU"/>
+        </w:rPr>
+        <w:t xml:space="preserve">/Read Manga: A felhasználó a kliensen keresztül küld http </w:t>
+      </w:r>
+      <w:proofErr w:type="spellStart"/>
+      <w:r>
+        <w:rPr>
+          <w:rFonts w:ascii="Times New Roman" w:hAnsi="Times New Roman" w:cs="Times New Roman"/>
+          <w:sz w:val="24"/>
+          <w:szCs w:val="24"/>
+          <w:lang w:val="hu-HU"/>
+        </w:rPr>
+        <w:t>requesteket</w:t>
+      </w:r>
+      <w:proofErr w:type="spellEnd"/>
+      <w:r>
+        <w:rPr>
+          <w:rFonts w:ascii="Times New Roman" w:hAnsi="Times New Roman" w:cs="Times New Roman"/>
+          <w:sz w:val="24"/>
+          <w:szCs w:val="24"/>
+          <w:lang w:val="hu-HU"/>
+        </w:rPr>
+        <w:t xml:space="preserve"> a </w:t>
+      </w:r>
+      <w:proofErr w:type="spellStart"/>
+      <w:r>
+        <w:rPr>
+          <w:rFonts w:ascii="Times New Roman" w:hAnsi="Times New Roman" w:cs="Times New Roman"/>
+          <w:sz w:val="24"/>
+          <w:szCs w:val="24"/>
+          <w:lang w:val="hu-HU"/>
+        </w:rPr>
+        <w:t>Mangadex</w:t>
+      </w:r>
+      <w:proofErr w:type="spellEnd"/>
+      <w:r>
+        <w:rPr>
+          <w:rFonts w:ascii="Times New Roman" w:hAnsi="Times New Roman" w:cs="Times New Roman"/>
+          <w:sz w:val="24"/>
+          <w:szCs w:val="24"/>
+          <w:lang w:val="hu-HU"/>
+        </w:rPr>
+        <w:t xml:space="preserve"> API-</w:t>
+      </w:r>
+      <w:proofErr w:type="spellStart"/>
+      <w:r>
+        <w:rPr>
+          <w:rFonts w:ascii="Times New Roman" w:hAnsi="Times New Roman" w:cs="Times New Roman"/>
+          <w:sz w:val="24"/>
+          <w:szCs w:val="24"/>
+          <w:lang w:val="hu-HU"/>
+        </w:rPr>
+        <w:t>ra</w:t>
+      </w:r>
+      <w:proofErr w:type="spellEnd"/>
+      <w:r>
+        <w:rPr>
+          <w:rFonts w:ascii="Times New Roman" w:hAnsi="Times New Roman" w:cs="Times New Roman"/>
+          <w:sz w:val="24"/>
+          <w:szCs w:val="24"/>
+          <w:lang w:val="hu-HU"/>
+        </w:rPr>
+        <w:t xml:space="preserve"> ami vissza adja a kért adatokat, pl.: Manga keresés, Manga adatai megnézése, Manga fejezetek olvasása</w:t>
+      </w:r>
+    </w:p>
+    <w:p>
+      <w:pPr>
+        <w:spacing w:line="360" w:lineRule="auto"/>
+        <w:rPr>
+          <w:rFonts w:ascii="Times New Roman" w:hAnsi="Times New Roman" w:cs="Times New Roman"/>
+          <w:sz w:val="24"/>
+          <w:szCs w:val="24"/>
+          <w:lang w:val="hu-HU"/>
+        </w:rPr>
+      </w:pPr>
+      <w:proofErr w:type="spellStart"/>
+      <w:r>
+        <w:rPr>
+          <w:rFonts w:ascii="Times New Roman" w:hAnsi="Times New Roman" w:cs="Times New Roman"/>
+          <w:sz w:val="24"/>
+          <w:szCs w:val="24"/>
+          <w:lang w:val="hu-HU"/>
+        </w:rPr>
+        <w:t>Authentication</w:t>
+      </w:r>
+      <w:proofErr w:type="spellEnd"/>
+      <w:r>
+        <w:rPr>
+          <w:rFonts w:ascii="Times New Roman" w:hAnsi="Times New Roman" w:cs="Times New Roman"/>
+          <w:sz w:val="24"/>
+          <w:szCs w:val="24"/>
+          <w:lang w:val="hu-HU"/>
+        </w:rPr>
+        <w:t>: A felhasználó tud regisztrálni, bejelentkezni.</w:t>
+      </w:r>
+    </w:p>
+    <w:p>
+      <w:pPr>
+        <w:spacing w:line="360" w:lineRule="auto"/>
+        <w:rPr>
+          <w:rFonts w:ascii="Times New Roman" w:hAnsi="Times New Roman" w:cs="Times New Roman"/>
+          <w:sz w:val="24"/>
+          <w:szCs w:val="24"/>
+          <w:lang w:val="hu-HU"/>
+        </w:rPr>
+      </w:pPr>
+      <w:proofErr w:type="spellStart"/>
+      <w:r>
+        <w:rPr>
+          <w:rFonts w:ascii="Times New Roman" w:hAnsi="Times New Roman" w:cs="Times New Roman"/>
+          <w:sz w:val="24"/>
+          <w:szCs w:val="24"/>
+          <w:lang w:val="hu-HU"/>
+        </w:rPr>
+        <w:t>Check</w:t>
+      </w:r>
+      <w:proofErr w:type="spellEnd"/>
+      <w:r>
+        <w:rPr>
+          <w:rFonts w:ascii="Times New Roman" w:hAnsi="Times New Roman" w:cs="Times New Roman"/>
+          <w:sz w:val="24"/>
+          <w:szCs w:val="24"/>
+          <w:lang w:val="hu-HU"/>
+        </w:rPr>
+        <w:t xml:space="preserve"> </w:t>
+      </w:r>
+      <w:proofErr w:type="spellStart"/>
+      <w:r>
+        <w:rPr>
+          <w:rFonts w:ascii="Times New Roman" w:hAnsi="Times New Roman" w:cs="Times New Roman"/>
+          <w:sz w:val="24"/>
+          <w:szCs w:val="24"/>
+          <w:lang w:val="hu-HU"/>
+        </w:rPr>
+        <w:t>Profiles</w:t>
+      </w:r>
+      <w:proofErr w:type="spellEnd"/>
+      <w:r>
+        <w:rPr>
+          <w:rFonts w:ascii="Times New Roman" w:hAnsi="Times New Roman" w:cs="Times New Roman"/>
+          <w:sz w:val="24"/>
+          <w:szCs w:val="24"/>
+          <w:lang w:val="hu-HU"/>
+        </w:rPr>
+        <w:t xml:space="preserve">: Más felhasználók profiljának megnézése ami tartalmaz pl.: Kedvenc </w:t>
+      </w:r>
+      <w:proofErr w:type="spellStart"/>
+      <w:r>
+        <w:rPr>
+          <w:rFonts w:ascii="Times New Roman" w:hAnsi="Times New Roman" w:cs="Times New Roman"/>
+          <w:sz w:val="24"/>
+          <w:szCs w:val="24"/>
+          <w:lang w:val="hu-HU"/>
+        </w:rPr>
+        <w:t>mangák</w:t>
+      </w:r>
+      <w:proofErr w:type="spellEnd"/>
+      <w:r>
+        <w:rPr>
+          <w:rFonts w:ascii="Times New Roman" w:hAnsi="Times New Roman" w:cs="Times New Roman"/>
+          <w:sz w:val="24"/>
+          <w:szCs w:val="24"/>
+          <w:lang w:val="hu-HU"/>
+        </w:rPr>
+        <w:t>, írt kommentek, Manga listák</w:t>
+      </w:r>
+    </w:p>
+    <w:p>
+      <w:pPr>
+        <w:spacing w:line="360" w:lineRule="auto"/>
+        <w:rPr>
+          <w:rFonts w:ascii="Times New Roman" w:hAnsi="Times New Roman" w:cs="Times New Roman"/>
+          <w:sz w:val="24"/>
+          <w:szCs w:val="24"/>
+          <w:lang w:val="hu-HU"/>
+        </w:rPr>
+      </w:pPr>
+      <w:proofErr w:type="spellStart"/>
+      <w:r>
+        <w:rPr>
+          <w:rFonts w:ascii="Times New Roman" w:hAnsi="Times New Roman" w:cs="Times New Roman"/>
+          <w:sz w:val="24"/>
+          <w:szCs w:val="24"/>
+          <w:lang w:val="hu-HU"/>
+        </w:rPr>
+        <w:t>Interact</w:t>
+      </w:r>
+      <w:proofErr w:type="spellEnd"/>
+      <w:r>
+        <w:rPr>
+          <w:rFonts w:ascii="Times New Roman" w:hAnsi="Times New Roman" w:cs="Times New Roman"/>
+          <w:sz w:val="24"/>
+          <w:szCs w:val="24"/>
+          <w:lang w:val="hu-HU"/>
+        </w:rPr>
+        <w:t xml:space="preserve"> </w:t>
+      </w:r>
+      <w:proofErr w:type="spellStart"/>
+      <w:r>
+        <w:rPr>
+          <w:rFonts w:ascii="Times New Roman" w:hAnsi="Times New Roman" w:cs="Times New Roman"/>
+          <w:sz w:val="24"/>
+          <w:szCs w:val="24"/>
+          <w:lang w:val="hu-HU"/>
+        </w:rPr>
+        <w:t>with</w:t>
+      </w:r>
+      <w:proofErr w:type="spellEnd"/>
+      <w:r>
+        <w:rPr>
+          <w:rFonts w:ascii="Times New Roman" w:hAnsi="Times New Roman" w:cs="Times New Roman"/>
+          <w:sz w:val="24"/>
+          <w:szCs w:val="24"/>
+          <w:lang w:val="hu-HU"/>
+        </w:rPr>
+        <w:t xml:space="preserve"> </w:t>
+      </w:r>
+      <w:proofErr w:type="spellStart"/>
+      <w:r>
+        <w:rPr>
+          <w:rFonts w:ascii="Times New Roman" w:hAnsi="Times New Roman" w:cs="Times New Roman"/>
+          <w:sz w:val="24"/>
+          <w:szCs w:val="24"/>
+          <w:lang w:val="hu-HU"/>
+        </w:rPr>
+        <w:t>Mangas</w:t>
+      </w:r>
+      <w:proofErr w:type="spellEnd"/>
+      <w:r>
+        <w:rPr>
+          <w:rFonts w:ascii="Times New Roman" w:hAnsi="Times New Roman" w:cs="Times New Roman"/>
+          <w:sz w:val="24"/>
+          <w:szCs w:val="24"/>
+          <w:lang w:val="hu-HU"/>
+        </w:rPr>
+        <w:t>: pl.: Kommentek írása Manga fejezetek alá, Mangák könyvjelzőbe tétele</w:t>
+      </w:r>
+    </w:p>
+    <w:p>
+      <w:pPr>
+        <w:spacing w:line="360" w:lineRule="auto"/>
+        <w:rPr>
+          <w:rFonts w:ascii="Times New Roman" w:hAnsi="Times New Roman" w:cs="Times New Roman"/>
+          <w:b/>
+          <w:bCs/>
+          <w:sz w:val="24"/>
+          <w:szCs w:val="24"/>
+          <w:lang w:val="hu-HU"/>
+        </w:rPr>
+      </w:pPr>
+      <w:r>
+        <w:rPr>
+          <w:rFonts w:ascii="Times New Roman" w:hAnsi="Times New Roman" w:cs="Times New Roman"/>
+          <w:b/>
+          <w:bCs/>
+          <w:sz w:val="24"/>
+          <w:szCs w:val="24"/>
+          <w:lang w:val="hu-HU"/>
+        </w:rPr>
+        <w:t xml:space="preserve">Más </w:t>
+      </w:r>
+      <w:proofErr w:type="spellStart"/>
+      <w:r>
+        <w:rPr>
+          <w:rFonts w:ascii="Times New Roman" w:hAnsi="Times New Roman" w:cs="Times New Roman"/>
+          <w:b/>
+          <w:bCs/>
+          <w:sz w:val="24"/>
+          <w:szCs w:val="24"/>
+          <w:lang w:val="hu-HU"/>
+        </w:rPr>
+        <w:t>manga</w:t>
+      </w:r>
+      <w:proofErr w:type="spellEnd"/>
+      <w:r>
+        <w:rPr>
+          <w:rFonts w:ascii="Times New Roman" w:hAnsi="Times New Roman" w:cs="Times New Roman"/>
+          <w:b/>
+          <w:bCs/>
+          <w:sz w:val="24"/>
+          <w:szCs w:val="24"/>
+          <w:lang w:val="hu-HU"/>
+        </w:rPr>
+        <w:t xml:space="preserve"> olvasók funkciója:</w:t>
+      </w:r>
+    </w:p>
+    <w:p>
+      <w:pPr>
+        <w:spacing w:line="360" w:lineRule="auto"/>
+        <w:rPr>
+          <w:rFonts w:ascii="Times New Roman" w:hAnsi="Times New Roman" w:cs="Times New Roman"/>
+          <w:sz w:val="24"/>
+          <w:szCs w:val="24"/>
+          <w:lang w:val="hu-HU"/>
+        </w:rPr>
+      </w:pPr>
+      <w:proofErr w:type="spellStart"/>
+      <w:r>
+        <w:rPr>
+          <w:rFonts w:ascii="Times New Roman" w:hAnsi="Times New Roman" w:cs="Times New Roman"/>
+          <w:sz w:val="24"/>
+          <w:szCs w:val="24"/>
+          <w:lang w:val="hu-HU"/>
+        </w:rPr>
+        <w:t>MangaDex</w:t>
+      </w:r>
+      <w:proofErr w:type="spellEnd"/>
+      <w:r>
+        <w:rPr>
+          <w:rFonts w:ascii="Times New Roman" w:hAnsi="Times New Roman" w:cs="Times New Roman"/>
+          <w:sz w:val="24"/>
+          <w:szCs w:val="24"/>
+          <w:lang w:val="hu-HU"/>
+        </w:rPr>
+        <w:t xml:space="preserve">: </w:t>
+      </w:r>
+    </w:p>
+    <w:p>
+      <w:pPr>
+        <w:pStyle w:val="ListParagraph"/>
+        <w:numPr>
+          <w:ilvl w:val="0"/>
+          <w:numId w:val="1"/>
+        </w:numPr>
+        <w:spacing w:line="360" w:lineRule="auto"/>
+        <w:rPr>
+          <w:rFonts w:ascii="Times New Roman" w:hAnsi="Times New Roman" w:cs="Times New Roman"/>
+          <w:sz w:val="24"/>
+          <w:szCs w:val="24"/>
+          <w:lang w:val="hu-HU"/>
+        </w:rPr>
+      </w:pPr>
+      <w:r>
+        <w:rPr>
+          <w:rFonts w:ascii="Times New Roman" w:hAnsi="Times New Roman" w:cs="Times New Roman"/>
+          <w:sz w:val="24"/>
+          <w:szCs w:val="24"/>
+          <w:lang w:val="hu-HU"/>
+        </w:rPr>
+        <w:t>Manga keresés</w:t>
+      </w:r>
+      <w:r>
+        <w:rPr>
+          <w:rFonts w:ascii="Times New Roman" w:hAnsi="Times New Roman" w:cs="Times New Roman"/>
+          <w:sz w:val="24"/>
+          <w:szCs w:val="24"/>
+          <w:lang w:val="hu-HU"/>
+        </w:rPr>
+        <w:t>, olvasás</w:t>
+      </w:r>
+    </w:p>
+    <w:p>
+      <w:pPr>
+        <w:pStyle w:val="ListParagraph"/>
+        <w:numPr>
+          <w:ilvl w:val="0"/>
+          <w:numId w:val="1"/>
+        </w:numPr>
+        <w:spacing w:line="360" w:lineRule="auto"/>
+        <w:rPr>
+          <w:rFonts w:ascii="Times New Roman" w:hAnsi="Times New Roman" w:cs="Times New Roman"/>
+          <w:sz w:val="24"/>
+          <w:szCs w:val="24"/>
+          <w:lang w:val="hu-HU"/>
+        </w:rPr>
+      </w:pPr>
+      <w:r>
+        <w:rPr>
+          <w:rFonts w:ascii="Times New Roman" w:hAnsi="Times New Roman" w:cs="Times New Roman"/>
+          <w:sz w:val="24"/>
+          <w:szCs w:val="24"/>
+          <w:lang w:val="hu-HU"/>
+        </w:rPr>
+        <w:t xml:space="preserve">Felhasználó </w:t>
+      </w:r>
+      <w:proofErr w:type="spellStart"/>
+      <w:r>
+        <w:rPr>
+          <w:rFonts w:ascii="Times New Roman" w:hAnsi="Times New Roman" w:cs="Times New Roman"/>
+          <w:sz w:val="24"/>
+          <w:szCs w:val="24"/>
+          <w:lang w:val="hu-HU"/>
+        </w:rPr>
+        <w:t>regisztráció,login</w:t>
+      </w:r>
+      <w:proofErr w:type="spellEnd"/>
+    </w:p>
+    <w:p>
+      <w:pPr>
+        <w:pStyle w:val="ListParagraph"/>
+        <w:numPr>
+          <w:ilvl w:val="0"/>
+          <w:numId w:val="1"/>
+        </w:numPr>
+        <w:spacing w:line="360" w:lineRule="auto"/>
+        <w:rPr>
+          <w:rFonts w:ascii="Times New Roman" w:hAnsi="Times New Roman" w:cs="Times New Roman"/>
+          <w:sz w:val="24"/>
+          <w:szCs w:val="24"/>
+          <w:lang w:val="hu-HU"/>
+        </w:rPr>
+      </w:pPr>
+      <w:r>
+        <w:rPr>
+          <w:rFonts w:ascii="Times New Roman" w:hAnsi="Times New Roman" w:cs="Times New Roman"/>
+          <w:sz w:val="24"/>
+          <w:szCs w:val="24"/>
+          <w:lang w:val="hu-HU"/>
+        </w:rPr>
+        <w:t>Manga követése</w:t>
+      </w:r>
+    </w:p>
+    <w:p>
+      <w:pPr>
+        <w:pStyle w:val="ListParagraph"/>
+        <w:numPr>
+          <w:ilvl w:val="0"/>
+          <w:numId w:val="1"/>
+        </w:numPr>
+        <w:spacing w:line="360" w:lineRule="auto"/>
+        <w:rPr>
+          <w:rFonts w:ascii="Times New Roman" w:hAnsi="Times New Roman" w:cs="Times New Roman"/>
+          <w:sz w:val="24"/>
+          <w:szCs w:val="24"/>
+          <w:lang w:val="hu-HU"/>
+        </w:rPr>
+      </w:pPr>
+      <w:r>
+        <w:rPr>
+          <w:rFonts w:ascii="Times New Roman" w:hAnsi="Times New Roman" w:cs="Times New Roman"/>
+          <w:sz w:val="24"/>
+          <w:szCs w:val="24"/>
+          <w:lang w:val="hu-HU"/>
+        </w:rPr>
+        <w:lastRenderedPageBreak/>
+        <w:t>Manga lista készítése</w:t>
+      </w:r>
+    </w:p>
+    <w:p>
+      <w:pPr>
+        <w:pStyle w:val="ListParagraph"/>
+        <w:numPr>
+          <w:ilvl w:val="0"/>
+          <w:numId w:val="1"/>
+        </w:numPr>
+        <w:spacing w:line="360" w:lineRule="auto"/>
+        <w:rPr>
+          <w:rFonts w:ascii="Times New Roman" w:hAnsi="Times New Roman" w:cs="Times New Roman"/>
+          <w:sz w:val="24"/>
+          <w:szCs w:val="24"/>
+          <w:lang w:val="hu-HU"/>
+        </w:rPr>
+      </w:pPr>
+      <w:r>
+        <w:rPr>
+          <w:rFonts w:ascii="Times New Roman" w:hAnsi="Times New Roman" w:cs="Times New Roman"/>
+          <w:sz w:val="24"/>
+          <w:szCs w:val="24"/>
+          <w:lang w:val="hu-HU"/>
+        </w:rPr>
+        <w:t>Manga fejezet feltöltése</w:t>
+      </w:r>
+    </w:p>
+    <w:p>
+      <w:pPr>
+        <w:pStyle w:val="ListParagraph"/>
+        <w:numPr>
+          <w:ilvl w:val="0"/>
+          <w:numId w:val="1"/>
+        </w:numPr>
+        <w:spacing w:line="360" w:lineRule="auto"/>
+        <w:rPr>
+          <w:rFonts w:ascii="Times New Roman" w:hAnsi="Times New Roman" w:cs="Times New Roman"/>
+          <w:sz w:val="24"/>
+          <w:szCs w:val="24"/>
+          <w:lang w:val="hu-HU"/>
+        </w:rPr>
+      </w:pPr>
+      <w:proofErr w:type="spellStart"/>
+      <w:r>
+        <w:rPr>
+          <w:rFonts w:ascii="Times New Roman" w:hAnsi="Times New Roman" w:cs="Times New Roman"/>
+          <w:sz w:val="24"/>
+          <w:szCs w:val="24"/>
+          <w:lang w:val="hu-HU"/>
+        </w:rPr>
+        <w:t>Kommentelés</w:t>
+      </w:r>
+      <w:proofErr w:type="spellEnd"/>
+      <w:r>
+        <w:rPr>
+          <w:rFonts w:ascii="Times New Roman" w:hAnsi="Times New Roman" w:cs="Times New Roman"/>
+          <w:sz w:val="24"/>
+          <w:szCs w:val="24"/>
+          <w:lang w:val="hu-HU"/>
+        </w:rPr>
+        <w:t xml:space="preserve"> fejezetek alá</w:t>
+      </w:r>
+    </w:p>
+    <w:p>
+      <w:pPr>
+        <w:pStyle w:val="ListParagraph"/>
+        <w:numPr>
+          <w:ilvl w:val="0"/>
+          <w:numId w:val="1"/>
+        </w:numPr>
+        <w:spacing w:line="360" w:lineRule="auto"/>
+        <w:rPr>
+          <w:rFonts w:ascii="Times New Roman" w:hAnsi="Times New Roman" w:cs="Times New Roman"/>
+          <w:sz w:val="24"/>
+          <w:szCs w:val="24"/>
+          <w:lang w:val="hu-HU"/>
+        </w:rPr>
+      </w:pPr>
+      <w:r>
+        <w:rPr>
+          <w:rFonts w:ascii="Times New Roman" w:hAnsi="Times New Roman" w:cs="Times New Roman"/>
+          <w:sz w:val="24"/>
+          <w:szCs w:val="24"/>
+          <w:lang w:val="hu-HU"/>
+        </w:rPr>
+        <w:t>Manga létrehozása</w:t>
+      </w:r>
+    </w:p>
+    <w:p>
+      <w:pPr>
+        <w:pStyle w:val="ListParagraph"/>
+        <w:numPr>
+          <w:ilvl w:val="0"/>
+          <w:numId w:val="1"/>
+        </w:numPr>
+        <w:spacing w:line="360" w:lineRule="auto"/>
+        <w:rPr>
+          <w:rFonts w:ascii="Times New Roman" w:hAnsi="Times New Roman" w:cs="Times New Roman"/>
+          <w:sz w:val="24"/>
+          <w:szCs w:val="24"/>
+          <w:lang w:val="hu-HU"/>
+        </w:rPr>
+      </w:pPr>
+      <w:r>
+        <w:rPr>
+          <w:rFonts w:ascii="Times New Roman" w:hAnsi="Times New Roman" w:cs="Times New Roman"/>
+          <w:sz w:val="24"/>
+          <w:szCs w:val="24"/>
+          <w:lang w:val="hu-HU"/>
+        </w:rPr>
+        <w:t xml:space="preserve">Manga borítók </w:t>
+      </w:r>
+      <w:r>
+        <w:rPr>
+          <w:rFonts w:ascii="Times New Roman" w:hAnsi="Times New Roman" w:cs="Times New Roman"/>
+          <w:sz w:val="24"/>
+          <w:szCs w:val="24"/>
+          <w:lang w:val="hu-HU"/>
+        </w:rPr>
+        <w:t>feltöltése, nézése</w:t>
+      </w:r>
+    </w:p>
+    <w:p>
+      <w:pPr>
+        <w:pStyle w:val="ListParagraph"/>
+        <w:numPr>
+          <w:ilvl w:val="0"/>
+          <w:numId w:val="1"/>
+        </w:numPr>
+        <w:spacing w:line="360" w:lineRule="auto"/>
+        <w:rPr>
+          <w:rFonts w:ascii="Times New Roman" w:hAnsi="Times New Roman" w:cs="Times New Roman"/>
+          <w:sz w:val="24"/>
+          <w:szCs w:val="24"/>
+          <w:lang w:val="hu-HU"/>
+        </w:rPr>
+      </w:pPr>
+      <w:r>
+        <w:rPr>
+          <w:rFonts w:ascii="Times New Roman" w:hAnsi="Times New Roman" w:cs="Times New Roman"/>
+          <w:sz w:val="24"/>
+          <w:szCs w:val="24"/>
+          <w:lang w:val="hu-HU"/>
+        </w:rPr>
+        <w:t>Fordító csoportok követése, keresése, létrehozása</w:t>
+      </w:r>
+    </w:p>
+    <w:p>
+      <w:pPr>
+        <w:pStyle w:val="ListParagraph"/>
+        <w:numPr>
+          <w:ilvl w:val="0"/>
+          <w:numId w:val="1"/>
+        </w:numPr>
+        <w:spacing w:line="360" w:lineRule="auto"/>
+        <w:rPr>
+          <w:rFonts w:ascii="Times New Roman" w:hAnsi="Times New Roman" w:cs="Times New Roman"/>
+          <w:sz w:val="24"/>
+          <w:szCs w:val="24"/>
+          <w:lang w:val="hu-HU"/>
+        </w:rPr>
+      </w:pPr>
+      <w:r>
+        <w:rPr>
+          <w:rFonts w:ascii="Times New Roman" w:hAnsi="Times New Roman" w:cs="Times New Roman"/>
+          <w:sz w:val="24"/>
+          <w:szCs w:val="24"/>
+          <w:lang w:val="hu-HU"/>
+        </w:rPr>
+        <w:t>Szerzők keresése, lekérdezése</w:t>
+      </w:r>
+    </w:p>
+    <w:p>
+      <w:pPr>
+        <w:spacing w:line="360" w:lineRule="auto"/>
+        <w:rPr>
+          <w:rFonts w:ascii="Times New Roman" w:hAnsi="Times New Roman" w:cs="Times New Roman"/>
+          <w:sz w:val="24"/>
+          <w:szCs w:val="24"/>
+          <w:lang w:val="hu-HU"/>
+        </w:rPr>
+      </w:pPr>
+      <w:r>
+        <w:rPr>
+          <w:rFonts w:ascii="Times New Roman" w:hAnsi="Times New Roman" w:cs="Times New Roman"/>
+          <w:sz w:val="24"/>
+          <w:szCs w:val="24"/>
+          <w:lang w:val="hu-HU"/>
+        </w:rPr>
+        <w:t xml:space="preserve">Más </w:t>
+      </w:r>
+      <w:proofErr w:type="spellStart"/>
+      <w:r>
+        <w:rPr>
+          <w:rFonts w:ascii="Times New Roman" w:hAnsi="Times New Roman" w:cs="Times New Roman"/>
+          <w:sz w:val="24"/>
+          <w:szCs w:val="24"/>
+          <w:lang w:val="hu-HU"/>
+        </w:rPr>
+        <w:t>manga</w:t>
+      </w:r>
+      <w:proofErr w:type="spellEnd"/>
+      <w:r>
+        <w:rPr>
+          <w:rFonts w:ascii="Times New Roman" w:hAnsi="Times New Roman" w:cs="Times New Roman"/>
+          <w:sz w:val="24"/>
+          <w:szCs w:val="24"/>
+          <w:lang w:val="hu-HU"/>
+        </w:rPr>
+        <w:t xml:space="preserve"> oldalak:</w:t>
+      </w:r>
+    </w:p>
+    <w:p>
+      <w:pPr>
+        <w:pStyle w:val="ListParagraph"/>
+        <w:numPr>
+          <w:ilvl w:val="0"/>
+          <w:numId w:val="1"/>
+        </w:numPr>
+        <w:spacing w:line="360" w:lineRule="auto"/>
+        <w:rPr>
+          <w:rFonts w:ascii="Times New Roman" w:hAnsi="Times New Roman" w:cs="Times New Roman"/>
+          <w:sz w:val="24"/>
+          <w:szCs w:val="24"/>
+          <w:lang w:val="hu-HU"/>
+        </w:rPr>
+      </w:pPr>
+      <w:r>
+        <w:rPr>
+          <w:rFonts w:ascii="Times New Roman" w:hAnsi="Times New Roman" w:cs="Times New Roman"/>
+          <w:sz w:val="24"/>
+          <w:szCs w:val="24"/>
+          <w:lang w:val="hu-HU"/>
+        </w:rPr>
+        <w:t>Manga keresés</w:t>
+      </w:r>
+      <w:r>
+        <w:rPr>
+          <w:rFonts w:ascii="Times New Roman" w:hAnsi="Times New Roman" w:cs="Times New Roman"/>
+          <w:sz w:val="24"/>
+          <w:szCs w:val="24"/>
+          <w:lang w:val="hu-HU"/>
+        </w:rPr>
+        <w:t>, olvasás</w:t>
+      </w:r>
+    </w:p>
+    <w:p>
+      <w:pPr>
+        <w:pStyle w:val="ListParagraph"/>
+        <w:numPr>
+          <w:ilvl w:val="0"/>
+          <w:numId w:val="1"/>
+        </w:numPr>
+        <w:spacing w:line="360" w:lineRule="auto"/>
+        <w:rPr>
+          <w:rFonts w:ascii="Times New Roman" w:hAnsi="Times New Roman" w:cs="Times New Roman"/>
+          <w:sz w:val="24"/>
+          <w:szCs w:val="24"/>
+          <w:lang w:val="hu-HU"/>
+        </w:rPr>
+      </w:pPr>
+      <w:r>
+        <w:rPr>
+          <w:rFonts w:ascii="Times New Roman" w:hAnsi="Times New Roman" w:cs="Times New Roman"/>
+          <w:sz w:val="24"/>
+          <w:szCs w:val="24"/>
+          <w:lang w:val="hu-HU"/>
+        </w:rPr>
+        <w:t xml:space="preserve">Felhasználó </w:t>
+      </w:r>
+      <w:proofErr w:type="spellStart"/>
+      <w:r>
+        <w:rPr>
+          <w:rFonts w:ascii="Times New Roman" w:hAnsi="Times New Roman" w:cs="Times New Roman"/>
+          <w:sz w:val="24"/>
+          <w:szCs w:val="24"/>
+          <w:lang w:val="hu-HU"/>
+        </w:rPr>
+        <w:t>regisztráció,login</w:t>
+      </w:r>
+      <w:proofErr w:type="spellEnd"/>
+    </w:p>
+    <w:p>
+      <w:pPr>
+        <w:pStyle w:val="ListParagraph"/>
+        <w:numPr>
+          <w:ilvl w:val="0"/>
+          <w:numId w:val="1"/>
+        </w:numPr>
+        <w:spacing w:line="360" w:lineRule="auto"/>
+        <w:rPr>
+          <w:rFonts w:ascii="Times New Roman" w:hAnsi="Times New Roman" w:cs="Times New Roman"/>
+          <w:sz w:val="24"/>
+          <w:szCs w:val="24"/>
+          <w:lang w:val="hu-HU"/>
+        </w:rPr>
+      </w:pPr>
+      <w:r>
+        <w:rPr>
+          <w:rFonts w:ascii="Times New Roman" w:hAnsi="Times New Roman" w:cs="Times New Roman"/>
+          <w:sz w:val="24"/>
+          <w:szCs w:val="24"/>
+          <w:lang w:val="hu-HU"/>
+        </w:rPr>
+        <w:t>Manga lista készítése</w:t>
+      </w:r>
+    </w:p>
+    <w:p>
+      <w:pPr>
+        <w:pStyle w:val="ListParagraph"/>
+        <w:numPr>
+          <w:ilvl w:val="0"/>
+          <w:numId w:val="1"/>
+        </w:numPr>
+        <w:spacing w:line="360" w:lineRule="auto"/>
+        <w:rPr>
+          <w:rFonts w:ascii="Times New Roman" w:hAnsi="Times New Roman" w:cs="Times New Roman"/>
+          <w:sz w:val="24"/>
+          <w:szCs w:val="24"/>
+          <w:lang w:val="hu-HU"/>
+        </w:rPr>
+      </w:pPr>
+      <w:proofErr w:type="spellStart"/>
+      <w:r>
+        <w:rPr>
+          <w:rFonts w:ascii="Times New Roman" w:hAnsi="Times New Roman" w:cs="Times New Roman"/>
+          <w:sz w:val="24"/>
+          <w:szCs w:val="24"/>
+          <w:lang w:val="hu-HU"/>
+        </w:rPr>
+        <w:t>Kommentelés</w:t>
+      </w:r>
+      <w:proofErr w:type="spellEnd"/>
+      <w:r>
+        <w:rPr>
+          <w:rFonts w:ascii="Times New Roman" w:hAnsi="Times New Roman" w:cs="Times New Roman"/>
+          <w:sz w:val="24"/>
+          <w:szCs w:val="24"/>
+          <w:lang w:val="hu-HU"/>
+        </w:rPr>
+        <w:t xml:space="preserve"> fejezetek alá</w:t>
+      </w:r>
+    </w:p>
+    <w:p>
+      <w:pPr>
+        <w:pStyle w:val="ListParagraph"/>
+        <w:numPr>
+          <w:ilvl w:val="0"/>
+          <w:numId w:val="1"/>
+        </w:numPr>
+        <w:spacing w:line="360" w:lineRule="auto"/>
+        <w:rPr>
+          <w:rFonts w:ascii="Times New Roman" w:hAnsi="Times New Roman" w:cs="Times New Roman"/>
+          <w:sz w:val="24"/>
+          <w:szCs w:val="24"/>
+          <w:lang w:val="hu-HU"/>
+        </w:rPr>
+      </w:pPr>
+      <w:r>
+        <w:rPr>
+          <w:rFonts w:ascii="Times New Roman" w:hAnsi="Times New Roman" w:cs="Times New Roman"/>
+          <w:sz w:val="24"/>
+          <w:szCs w:val="24"/>
+          <w:lang w:val="hu-HU"/>
+        </w:rPr>
+        <w:t xml:space="preserve">Egyéni </w:t>
+      </w:r>
+      <w:proofErr w:type="spellStart"/>
+      <w:r>
+        <w:rPr>
+          <w:rFonts w:ascii="Times New Roman" w:hAnsi="Times New Roman" w:cs="Times New Roman"/>
+          <w:sz w:val="24"/>
+          <w:szCs w:val="24"/>
+          <w:lang w:val="hu-HU"/>
+        </w:rPr>
+        <w:t>feature</w:t>
+      </w:r>
+      <w:proofErr w:type="spellEnd"/>
+      <w:r>
+        <w:rPr>
+          <w:rFonts w:ascii="Times New Roman" w:hAnsi="Times New Roman" w:cs="Times New Roman"/>
+          <w:sz w:val="24"/>
+          <w:szCs w:val="24"/>
+          <w:lang w:val="hu-HU"/>
+        </w:rPr>
+        <w:t xml:space="preserve">: Fórum </w:t>
+      </w:r>
+      <w:proofErr w:type="spellStart"/>
+      <w:r>
+        <w:rPr>
+          <w:rFonts w:ascii="Times New Roman" w:hAnsi="Times New Roman" w:cs="Times New Roman"/>
+          <w:sz w:val="24"/>
+          <w:szCs w:val="24"/>
+          <w:lang w:val="hu-HU"/>
+        </w:rPr>
+        <w:t>threadek</w:t>
+      </w:r>
+      <w:proofErr w:type="spellEnd"/>
+      <w:r>
+        <w:rPr>
+          <w:rFonts w:ascii="Times New Roman" w:hAnsi="Times New Roman" w:cs="Times New Roman"/>
+          <w:sz w:val="24"/>
+          <w:szCs w:val="24"/>
+          <w:lang w:val="hu-HU"/>
+        </w:rPr>
+        <w:t xml:space="preserve"> amikben lehet adott témáról beszélgetni</w:t>
+      </w:r>
+    </w:p>
+    <w:p>
+      <w:pPr>
+        <w:spacing w:line="360" w:lineRule="auto"/>
+        <w:rPr>
+          <w:rFonts w:ascii="Times New Roman" w:hAnsi="Times New Roman" w:cs="Times New Roman"/>
+          <w:sz w:val="24"/>
+          <w:szCs w:val="24"/>
+          <w:lang w:val="hu-HU"/>
+        </w:rPr>
+      </w:pPr>
+      <w:r>
+        <w:rPr>
+          <w:rFonts w:ascii="Times New Roman" w:hAnsi="Times New Roman" w:cs="Times New Roman"/>
+          <w:sz w:val="24"/>
+          <w:szCs w:val="24"/>
+          <w:lang w:val="hu-HU"/>
+        </w:rPr>
+        <w:t xml:space="preserve">Saját </w:t>
+      </w:r>
+      <w:proofErr w:type="spellStart"/>
+      <w:r>
+        <w:rPr>
+          <w:rFonts w:ascii="Times New Roman" w:hAnsi="Times New Roman" w:cs="Times New Roman"/>
+          <w:sz w:val="24"/>
+          <w:szCs w:val="24"/>
+          <w:lang w:val="hu-HU"/>
+        </w:rPr>
+        <w:t>manga</w:t>
+      </w:r>
+      <w:proofErr w:type="spellEnd"/>
+      <w:r>
+        <w:rPr>
+          <w:rFonts w:ascii="Times New Roman" w:hAnsi="Times New Roman" w:cs="Times New Roman"/>
+          <w:sz w:val="24"/>
+          <w:szCs w:val="24"/>
+          <w:lang w:val="hu-HU"/>
+        </w:rPr>
+        <w:t xml:space="preserve"> </w:t>
+      </w:r>
+      <w:proofErr w:type="spellStart"/>
+      <w:r>
+        <w:rPr>
+          <w:rFonts w:ascii="Times New Roman" w:hAnsi="Times New Roman" w:cs="Times New Roman"/>
+          <w:sz w:val="24"/>
+          <w:szCs w:val="24"/>
+          <w:lang w:val="hu-HU"/>
+        </w:rPr>
+        <w:t>reader</w:t>
+      </w:r>
+      <w:proofErr w:type="spellEnd"/>
+      <w:r>
+        <w:rPr>
+          <w:rFonts w:ascii="Times New Roman" w:hAnsi="Times New Roman" w:cs="Times New Roman"/>
+          <w:sz w:val="24"/>
+          <w:szCs w:val="24"/>
+          <w:lang w:val="hu-HU"/>
+        </w:rPr>
+        <w:t xml:space="preserve"> funkciói:</w:t>
+      </w:r>
+    </w:p>
+    <w:p>
+      <w:pPr>
+        <w:spacing w:line="360" w:lineRule="auto"/>
+        <w:ind w:left="360"/>
+        <w:rPr>
+          <w:rFonts w:ascii="Times New Roman" w:hAnsi="Times New Roman" w:cs="Times New Roman"/>
+          <w:sz w:val="24"/>
+          <w:szCs w:val="24"/>
+          <w:lang w:val="hu-HU"/>
+        </w:rPr>
+      </w:pPr>
+      <w:r>
+        <w:rPr>
+          <w:rFonts w:ascii="Times New Roman" w:hAnsi="Times New Roman" w:cs="Times New Roman"/>
+          <w:sz w:val="24"/>
+          <w:szCs w:val="24"/>
+          <w:lang w:val="hu-HU"/>
+        </w:rPr>
+        <w:t>Biztos funkciók:</w:t>
+      </w:r>
+    </w:p>
+    <w:p>
+      <w:pPr>
+        <w:pStyle w:val="ListParagraph"/>
+        <w:numPr>
+          <w:ilvl w:val="0"/>
+          <w:numId w:val="1"/>
+        </w:numPr>
+        <w:spacing w:line="360" w:lineRule="auto"/>
+        <w:ind w:left="1080"/>
+        <w:rPr>
+          <w:rFonts w:ascii="Times New Roman" w:hAnsi="Times New Roman" w:cs="Times New Roman"/>
+          <w:sz w:val="24"/>
+          <w:szCs w:val="24"/>
+          <w:lang w:val="hu-HU"/>
+        </w:rPr>
+      </w:pPr>
+      <w:r>
+        <w:rPr>
+          <w:rFonts w:ascii="Times New Roman" w:hAnsi="Times New Roman" w:cs="Times New Roman"/>
+          <w:sz w:val="24"/>
+          <w:szCs w:val="24"/>
+          <w:lang w:val="hu-HU"/>
+        </w:rPr>
+        <w:t>Manga keresés</w:t>
+      </w:r>
+      <w:r>
+        <w:rPr>
+          <w:rFonts w:ascii="Times New Roman" w:hAnsi="Times New Roman" w:cs="Times New Roman"/>
+          <w:sz w:val="24"/>
+          <w:szCs w:val="24"/>
+          <w:lang w:val="hu-HU"/>
+        </w:rPr>
+        <w:t>, olvasás</w:t>
+      </w:r>
+    </w:p>
+    <w:p>
+      <w:pPr>
+        <w:pStyle w:val="ListParagraph"/>
+        <w:numPr>
+          <w:ilvl w:val="0"/>
+          <w:numId w:val="1"/>
+        </w:numPr>
+        <w:spacing w:line="360" w:lineRule="auto"/>
+        <w:ind w:left="1080"/>
+        <w:rPr>
+          <w:rFonts w:ascii="Times New Roman" w:hAnsi="Times New Roman" w:cs="Times New Roman"/>
+          <w:sz w:val="24"/>
+          <w:szCs w:val="24"/>
+          <w:lang w:val="hu-HU"/>
+        </w:rPr>
+      </w:pPr>
+      <w:r>
+        <w:rPr>
+          <w:rFonts w:ascii="Times New Roman" w:hAnsi="Times New Roman" w:cs="Times New Roman"/>
+          <w:sz w:val="24"/>
+          <w:szCs w:val="24"/>
+          <w:lang w:val="hu-HU"/>
+        </w:rPr>
+        <w:t xml:space="preserve">Felhasználó </w:t>
+      </w:r>
+      <w:proofErr w:type="spellStart"/>
+      <w:r>
+        <w:rPr>
+          <w:rFonts w:ascii="Times New Roman" w:hAnsi="Times New Roman" w:cs="Times New Roman"/>
+          <w:sz w:val="24"/>
+          <w:szCs w:val="24"/>
+          <w:lang w:val="hu-HU"/>
+        </w:rPr>
+        <w:t>regisztráció,login</w:t>
+      </w:r>
+      <w:proofErr w:type="spellEnd"/>
+    </w:p>
+    <w:p>
+      <w:pPr>
+        <w:pStyle w:val="ListParagraph"/>
+        <w:numPr>
+          <w:ilvl w:val="0"/>
+          <w:numId w:val="1"/>
+        </w:numPr>
+        <w:spacing w:line="360" w:lineRule="auto"/>
+        <w:ind w:left="1080"/>
+        <w:rPr>
+          <w:rFonts w:ascii="Times New Roman" w:hAnsi="Times New Roman" w:cs="Times New Roman"/>
+          <w:sz w:val="24"/>
+          <w:szCs w:val="24"/>
+          <w:lang w:val="hu-HU"/>
+        </w:rPr>
+      </w:pPr>
+      <w:r>
+        <w:rPr>
+          <w:rFonts w:ascii="Times New Roman" w:hAnsi="Times New Roman" w:cs="Times New Roman"/>
+          <w:sz w:val="24"/>
+          <w:szCs w:val="24"/>
+          <w:lang w:val="hu-HU"/>
+        </w:rPr>
+        <w:t>Manga lista készítése</w:t>
+      </w:r>
+    </w:p>
+    <w:p>
+      <w:pPr>
+        <w:pStyle w:val="ListParagraph"/>
+        <w:numPr>
+          <w:ilvl w:val="0"/>
+          <w:numId w:val="1"/>
+        </w:numPr>
+        <w:spacing w:line="360" w:lineRule="auto"/>
+        <w:ind w:left="1080"/>
+        <w:rPr>
+          <w:rFonts w:ascii="Times New Roman" w:hAnsi="Times New Roman" w:cs="Times New Roman"/>
+          <w:sz w:val="24"/>
+          <w:szCs w:val="24"/>
+          <w:lang w:val="hu-HU"/>
+        </w:rPr>
+      </w:pPr>
+      <w:proofErr w:type="spellStart"/>
+      <w:r>
+        <w:rPr>
+          <w:rFonts w:ascii="Times New Roman" w:hAnsi="Times New Roman" w:cs="Times New Roman"/>
+          <w:sz w:val="24"/>
+          <w:szCs w:val="24"/>
+          <w:lang w:val="hu-HU"/>
+        </w:rPr>
+        <w:t>Kommentelés</w:t>
+      </w:r>
+      <w:proofErr w:type="spellEnd"/>
+      <w:r>
+        <w:rPr>
+          <w:rFonts w:ascii="Times New Roman" w:hAnsi="Times New Roman" w:cs="Times New Roman"/>
+          <w:sz w:val="24"/>
+          <w:szCs w:val="24"/>
+          <w:lang w:val="hu-HU"/>
+        </w:rPr>
+        <w:t xml:space="preserve"> fejezetek alá</w:t>
+      </w:r>
+    </w:p>
+    <w:p>
+      <w:pPr>
+        <w:spacing w:line="360" w:lineRule="auto"/>
+        <w:ind w:left="360"/>
+        <w:rPr>
+          <w:rFonts w:ascii="Times New Roman" w:hAnsi="Times New Roman" w:cs="Times New Roman"/>
+          <w:sz w:val="24"/>
+          <w:szCs w:val="24"/>
+          <w:lang w:val="hu-HU"/>
+        </w:rPr>
+      </w:pPr>
+      <w:r>
+        <w:rPr>
+          <w:rFonts w:ascii="Times New Roman" w:hAnsi="Times New Roman" w:cs="Times New Roman"/>
+          <w:sz w:val="24"/>
+          <w:szCs w:val="24"/>
+          <w:lang w:val="hu-HU"/>
+        </w:rPr>
+        <w:t>Remélhetőleg meg lesz funkciók:</w:t>
+      </w:r>
+    </w:p>
+    <w:p>
+      <w:pPr>
+        <w:pStyle w:val="ListParagraph"/>
+        <w:numPr>
+          <w:ilvl w:val="0"/>
+          <w:numId w:val="1"/>
+        </w:numPr>
+        <w:spacing w:line="360" w:lineRule="auto"/>
+        <w:ind w:left="1080"/>
+        <w:rPr>
+          <w:rFonts w:ascii="Times New Roman" w:hAnsi="Times New Roman" w:cs="Times New Roman"/>
+          <w:sz w:val="24"/>
+          <w:szCs w:val="24"/>
+          <w:lang w:val="hu-HU"/>
+        </w:rPr>
+      </w:pPr>
+      <w:r>
+        <w:rPr>
+          <w:rFonts w:ascii="Times New Roman" w:hAnsi="Times New Roman" w:cs="Times New Roman"/>
+          <w:sz w:val="24"/>
+          <w:szCs w:val="24"/>
+          <w:lang w:val="hu-HU"/>
+        </w:rPr>
+        <w:t>Manga ajánlás</w:t>
+      </w:r>
+    </w:p>
+    <w:p>
+      <w:pPr>
+        <w:pStyle w:val="ListParagraph"/>
+        <w:numPr>
+          <w:ilvl w:val="0"/>
+          <w:numId w:val="1"/>
+        </w:numPr>
+        <w:spacing w:line="360" w:lineRule="auto"/>
+        <w:ind w:left="1080"/>
+        <w:rPr>
+          <w:rFonts w:ascii="Times New Roman" w:hAnsi="Times New Roman" w:cs="Times New Roman"/>
+          <w:sz w:val="24"/>
+          <w:szCs w:val="24"/>
+          <w:lang w:val="hu-HU"/>
+        </w:rPr>
+      </w:pPr>
+      <w:r>
+        <w:rPr>
+          <w:rFonts w:ascii="Times New Roman" w:hAnsi="Times New Roman" w:cs="Times New Roman"/>
+          <w:sz w:val="24"/>
+          <w:szCs w:val="24"/>
+          <w:lang w:val="hu-HU"/>
+        </w:rPr>
+        <w:t>Emailben értesítés küldése új fejezetről</w:t>
+      </w:r>
+    </w:p>
+    <w:p>
+      <w:pPr>
+        <w:pStyle w:val="ListParagraph"/>
+        <w:numPr>
+          <w:ilvl w:val="0"/>
+          <w:numId w:val="1"/>
+        </w:numPr>
+        <w:spacing w:line="360" w:lineRule="auto"/>
+        <w:ind w:left="1080"/>
+        <w:rPr>
+          <w:rFonts w:ascii="Times New Roman" w:hAnsi="Times New Roman" w:cs="Times New Roman"/>
+          <w:sz w:val="24"/>
+          <w:szCs w:val="24"/>
+          <w:lang w:val="hu-HU"/>
+        </w:rPr>
+      </w:pPr>
+      <w:r>
+        <w:rPr>
+          <w:rFonts w:ascii="Times New Roman" w:hAnsi="Times New Roman" w:cs="Times New Roman"/>
+          <w:sz w:val="24"/>
+          <w:szCs w:val="24"/>
+          <w:lang w:val="hu-HU"/>
+        </w:rPr>
+        <w:t>Fórum/</w:t>
+      </w:r>
+      <w:proofErr w:type="spellStart"/>
+      <w:r>
+        <w:rPr>
+          <w:rFonts w:ascii="Times New Roman" w:hAnsi="Times New Roman" w:cs="Times New Roman"/>
+          <w:sz w:val="24"/>
+          <w:szCs w:val="24"/>
+          <w:lang w:val="hu-HU"/>
+        </w:rPr>
+        <w:t>beszélgetős</w:t>
+      </w:r>
+      <w:proofErr w:type="spellEnd"/>
+      <w:r>
+        <w:rPr>
+          <w:rFonts w:ascii="Times New Roman" w:hAnsi="Times New Roman" w:cs="Times New Roman"/>
+          <w:sz w:val="24"/>
+          <w:szCs w:val="24"/>
+          <w:lang w:val="hu-HU"/>
+        </w:rPr>
+        <w:t xml:space="preserve"> </w:t>
+      </w:r>
+      <w:proofErr w:type="spellStart"/>
+      <w:r>
+        <w:rPr>
+          <w:rFonts w:ascii="Times New Roman" w:hAnsi="Times New Roman" w:cs="Times New Roman"/>
+          <w:sz w:val="24"/>
+          <w:szCs w:val="24"/>
+          <w:lang w:val="hu-HU"/>
+        </w:rPr>
+        <w:t>thread</w:t>
+      </w:r>
+      <w:proofErr w:type="spellEnd"/>
+      <w:r>
+        <w:rPr>
+          <w:rFonts w:ascii="Times New Roman" w:hAnsi="Times New Roman" w:cs="Times New Roman"/>
+          <w:sz w:val="24"/>
+          <w:szCs w:val="24"/>
+          <w:lang w:val="hu-HU"/>
+        </w:rPr>
+        <w:t xml:space="preserve"> </w:t>
+      </w:r>
+      <w:proofErr w:type="spellStart"/>
+      <w:r>
+        <w:rPr>
+          <w:rFonts w:ascii="Times New Roman" w:hAnsi="Times New Roman" w:cs="Times New Roman"/>
+          <w:sz w:val="24"/>
+          <w:szCs w:val="24"/>
+          <w:lang w:val="hu-HU"/>
+        </w:rPr>
+        <w:t>ek</w:t>
+      </w:r>
+      <w:proofErr w:type="spellEnd"/>
+    </w:p>
+    <w:p>
+      <w:pPr>
+        <w:pStyle w:val="ListParagraph"/>
+        <w:numPr>
+          <w:ilvl w:val="0"/>
+          <w:numId w:val="1"/>
+        </w:numPr>
+        <w:spacing w:line="360" w:lineRule="auto"/>
+        <w:ind w:left="1080"/>
+        <w:rPr>
+          <w:rFonts w:ascii="Times New Roman" w:hAnsi="Times New Roman" w:cs="Times New Roman"/>
+          <w:sz w:val="24"/>
+          <w:szCs w:val="24"/>
+          <w:lang w:val="hu-HU"/>
+        </w:rPr>
+      </w:pPr>
+      <w:r>
+        <w:rPr>
+          <w:rFonts w:ascii="Times New Roman" w:hAnsi="Times New Roman" w:cs="Times New Roman"/>
+          <w:sz w:val="24"/>
+          <w:szCs w:val="24"/>
+          <w:lang w:val="hu-HU"/>
+        </w:rPr>
+        <w:t>+ Közösségi dolog(</w:t>
+      </w:r>
+      <w:proofErr w:type="spellStart"/>
+      <w:r>
+        <w:rPr>
+          <w:rFonts w:ascii="Times New Roman" w:hAnsi="Times New Roman" w:cs="Times New Roman"/>
+          <w:sz w:val="24"/>
+          <w:szCs w:val="24"/>
+          <w:lang w:val="hu-HU"/>
+        </w:rPr>
+        <w:t>chat,barátlista</w:t>
+      </w:r>
+      <w:proofErr w:type="spellEnd"/>
+      <w:r>
+        <w:rPr>
+          <w:rFonts w:ascii="Times New Roman" w:hAnsi="Times New Roman" w:cs="Times New Roman"/>
+          <w:sz w:val="24"/>
+          <w:szCs w:val="24"/>
+          <w:lang w:val="hu-HU"/>
+        </w:rPr>
+        <w:t>…)</w:t>
       </w:r>
     </w:p>
     <w:sectPr>

</xml_diff>

<commit_message>
Made get current user route, it gives back the profile
</commit_message>
<xml_diff>
--- a/Dokumentáció.docx
+++ b/Dokumentáció.docx
@@ -1189,6 +1189,98 @@
           </wp:inline>
         </w:drawing>
       </w:r>
+      <w:r>
+        <w:rPr>
+          <w:noProof/>
+        </w:rPr>
+        <w:drawing>
+          <wp:inline distT="0" distB="0" distL="0" distR="0" wp14:anchorId="75DFF2C9" wp14:editId="73044B61">
+            <wp:extent cx="5731510" cy="3619500"/>
+            <wp:effectExtent l="0" t="0" r="2540" b="0"/>
+            <wp:docPr id="2" name="Picture 2"/>
+            <wp:cNvGraphicFramePr>
+              <a:graphicFrameLocks xmlns:a="http://schemas.openxmlformats.org/drawingml/2006/main" noChangeAspect="1"/>
+            </wp:cNvGraphicFramePr>
+            <a:graphic xmlns:a="http://schemas.openxmlformats.org/drawingml/2006/main">
+              <a:graphicData uri="http://schemas.openxmlformats.org/drawingml/2006/picture">
+                <pic:pic xmlns:pic="http://schemas.openxmlformats.org/drawingml/2006/picture">
+                  <pic:nvPicPr>
+                    <pic:cNvPr id="1" name=""/>
+                    <pic:cNvPicPr/>
+                  </pic:nvPicPr>
+                  <pic:blipFill>
+                    <a:blip r:embed="rId8"/>
+                    <a:stretch>
+                      <a:fillRect/>
+                    </a:stretch>
+                  </pic:blipFill>
+                  <pic:spPr>
+                    <a:xfrm>
+                      <a:off x="0" y="0"/>
+                      <a:ext cx="5731510" cy="3619500"/>
+                    </a:xfrm>
+                    <a:prstGeom prst="rect">
+                      <a:avLst/>
+                    </a:prstGeom>
+                  </pic:spPr>
+                </pic:pic>
+              </a:graphicData>
+            </a:graphic>
+          </wp:inline>
+        </w:drawing>
+      </w:r>
+    </w:p>
+    <w:p>
+      <w:pPr>
+        <w:spacing w:line="360" w:lineRule="auto"/>
+        <w:rPr>
+          <w:rFonts w:ascii="Times New Roman" w:hAnsi="Times New Roman" w:cs="Times New Roman"/>
+          <w:sz w:val="24"/>
+          <w:szCs w:val="24"/>
+          <w:lang w:val="hu-HU"/>
+        </w:rPr>
+      </w:pPr>
+      <w:r>
+        <w:rPr>
+          <w:noProof/>
+        </w:rPr>
+        <w:lastRenderedPageBreak/>
+        <w:drawing>
+          <wp:inline distT="0" distB="0" distL="0" distR="0" wp14:anchorId="07B967A4" wp14:editId="6EC9C2E9">
+            <wp:extent cx="3552825" cy="3800475"/>
+            <wp:effectExtent l="0" t="0" r="9525" b="9525"/>
+            <wp:docPr id="3" name="Picture 3"/>
+            <wp:cNvGraphicFramePr>
+              <a:graphicFrameLocks xmlns:a="http://schemas.openxmlformats.org/drawingml/2006/main" noChangeAspect="1"/>
+            </wp:cNvGraphicFramePr>
+            <a:graphic xmlns:a="http://schemas.openxmlformats.org/drawingml/2006/main">
+              <a:graphicData uri="http://schemas.openxmlformats.org/drawingml/2006/picture">
+                <pic:pic xmlns:pic="http://schemas.openxmlformats.org/drawingml/2006/picture">
+                  <pic:nvPicPr>
+                    <pic:cNvPr id="1" name=""/>
+                    <pic:cNvPicPr/>
+                  </pic:nvPicPr>
+                  <pic:blipFill>
+                    <a:blip r:embed="rId9"/>
+                    <a:stretch>
+                      <a:fillRect/>
+                    </a:stretch>
+                  </pic:blipFill>
+                  <pic:spPr>
+                    <a:xfrm>
+                      <a:off x="0" y="0"/>
+                      <a:ext cx="3552825" cy="3800475"/>
+                    </a:xfrm>
+                    <a:prstGeom prst="rect">
+                      <a:avLst/>
+                    </a:prstGeom>
+                  </pic:spPr>
+                </pic:pic>
+              </a:graphicData>
+            </a:graphic>
+          </wp:inline>
+        </w:drawing>
+      </w:r>
     </w:p>
     <w:p>
       <w:pPr>
@@ -1650,7 +1742,6 @@
           <w:szCs w:val="24"/>
           <w:lang w:val="hu-HU"/>
         </w:rPr>
-        <w:lastRenderedPageBreak/>
         <w:t>Manga lista készítése</w:t>
       </w:r>
     </w:p>
@@ -1737,6 +1828,7 @@
           <w:szCs w:val="24"/>
           <w:lang w:val="hu-HU"/>
         </w:rPr>
+        <w:lastRenderedPageBreak/>
         <w:t>Manga létrehozása</w:t>
       </w:r>
     </w:p>
@@ -2470,6 +2562,110 @@
           <w:lang w:val="hu-HU"/>
         </w:rPr>
         <w:t>…)</w:t>
+      </w:r>
+    </w:p>
+    <w:p>
+      <w:pPr>
+        <w:rPr>
+          <w:rFonts w:ascii="Times New Roman" w:hAnsi="Times New Roman" w:cs="Times New Roman"/>
+          <w:sz w:val="24"/>
+          <w:szCs w:val="24"/>
+          <w:lang w:val="hu-HU"/>
+        </w:rPr>
+      </w:pPr>
+      <w:r>
+        <w:rPr>
+          <w:rFonts w:ascii="Times New Roman" w:hAnsi="Times New Roman" w:cs="Times New Roman"/>
+          <w:sz w:val="24"/>
+          <w:szCs w:val="24"/>
+          <w:lang w:val="hu-HU"/>
+        </w:rPr>
+        <w:br w:type="page"/>
+      </w:r>
+    </w:p>
+    <w:p>
+      <w:pPr>
+        <w:spacing w:line="360" w:lineRule="auto"/>
+        <w:rPr>
+          <w:rFonts w:ascii="Times New Roman" w:hAnsi="Times New Roman" w:cs="Times New Roman"/>
+          <w:sz w:val="24"/>
+          <w:szCs w:val="24"/>
+          <w:lang w:val="hu-HU"/>
+        </w:rPr>
+      </w:pPr>
+      <w:r>
+        <w:rPr>
+          <w:rFonts w:ascii="Times New Roman" w:hAnsi="Times New Roman" w:cs="Times New Roman"/>
+          <w:sz w:val="24"/>
+          <w:szCs w:val="24"/>
+          <w:lang w:val="hu-HU"/>
+        </w:rPr>
+        <w:lastRenderedPageBreak/>
+        <w:t>Adatbázis felépítése:</w:t>
+      </w:r>
+    </w:p>
+    <w:p>
+      <w:pPr>
+        <w:spacing w:line="360" w:lineRule="auto"/>
+        <w:rPr>
+          <w:rFonts w:ascii="Times New Roman" w:hAnsi="Times New Roman" w:cs="Times New Roman"/>
+          <w:sz w:val="24"/>
+          <w:szCs w:val="24"/>
+          <w:lang w:val="hu-HU"/>
+        </w:rPr>
+      </w:pPr>
+      <w:r>
+        <w:rPr>
+          <w:noProof/>
+        </w:rPr>
+        <w:drawing>
+          <wp:inline distT="0" distB="0" distL="0" distR="0" wp14:anchorId="7974B049" wp14:editId="4A7A0AF4">
+            <wp:extent cx="5724525" cy="3714750"/>
+            <wp:effectExtent l="0" t="0" r="9525" b="0"/>
+            <wp:docPr id="4" name="Picture 4"/>
+            <wp:cNvGraphicFramePr>
+              <a:graphicFrameLocks xmlns:a="http://schemas.openxmlformats.org/drawingml/2006/main" noChangeAspect="1"/>
+            </wp:cNvGraphicFramePr>
+            <a:graphic xmlns:a="http://schemas.openxmlformats.org/drawingml/2006/main">
+              <a:graphicData uri="http://schemas.openxmlformats.org/drawingml/2006/picture">
+                <pic:pic xmlns:pic="http://schemas.openxmlformats.org/drawingml/2006/picture">
+                  <pic:nvPicPr>
+                    <pic:cNvPr id="0" name="Picture 1"/>
+                    <pic:cNvPicPr>
+                      <a:picLocks noChangeAspect="1" noChangeArrowheads="1"/>
+                    </pic:cNvPicPr>
+                  </pic:nvPicPr>
+                  <pic:blipFill>
+                    <a:blip r:embed="rId10" cstate="print">
+                      <a:extLst>
+                        <a:ext uri="{28A0092B-C50C-407E-A947-70E740481C1C}">
+                          <a14:useLocalDpi xmlns:a14="http://schemas.microsoft.com/office/drawing/2010/main" val="0"/>
+                        </a:ext>
+                      </a:extLst>
+                    </a:blip>
+                    <a:srcRect/>
+                    <a:stretch>
+                      <a:fillRect/>
+                    </a:stretch>
+                  </pic:blipFill>
+                  <pic:spPr bwMode="auto">
+                    <a:xfrm>
+                      <a:off x="0" y="0"/>
+                      <a:ext cx="5724525" cy="3714750"/>
+                    </a:xfrm>
+                    <a:prstGeom prst="rect">
+                      <a:avLst/>
+                    </a:prstGeom>
+                    <a:noFill/>
+                    <a:ln>
+                      <a:noFill/>
+                    </a:ln>
+                  </pic:spPr>
+                </pic:pic>
+              </a:graphicData>
+            </a:graphic>
+          </wp:inline>
+        </w:drawing>
       </w:r>
     </w:p>
     <w:sectPr>

</xml_diff>